<commit_message>
got random letters to display!
</commit_message>
<xml_diff>
--- a/Building a WordSearch - project plan.docx
+++ b/Building a WordSearch - project plan.docx
@@ -1,6 +1,6 @@
 
 <file path=word/document.xml><?xml version="1.0" encoding="utf-8"?>
-<w:document xmlns:wpc="http://schemas.microsoft.com/office/word/2010/wordprocessingCanvas" xmlns:cx="http://schemas.microsoft.com/office/drawing/2014/chartex" xmlns:cx1="http://schemas.microsoft.com/office/drawing/2015/9/8/chartex" xmlns:cx2="http://schemas.microsoft.com/office/drawing/2015/10/21/chartex" xmlns:cx3="http://schemas.microsoft.com/office/drawing/2016/5/9/chartex" xmlns:cx4="http://schemas.microsoft.com/office/drawing/2016/5/10/chartex" xmlns:cx5="http://schemas.microsoft.com/office/drawing/2016/5/11/chartex" xmlns:cx6="http://schemas.microsoft.com/office/drawing/2016/5/12/chartex" xmlns:cx7="http://schemas.microsoft.com/office/drawing/2016/5/13/chartex" xmlns:cx8="http://schemas.microsoft.com/office/drawing/2016/5/14/chartex" xmlns:mc="http://schemas.openxmlformats.org/markup-compatibility/2006" xmlns:aink="http://schemas.microsoft.com/office/drawing/2016/ink" xmlns:am3d="http://schemas.microsoft.com/office/drawing/2017/model3d" xmlns:o="urn:schemas-microsoft-com:office:office" xmlns:oel="http://schemas.microsoft.com/office/2019/extlst" xmlns:r="http://schemas.openxmlformats.org/officeDocument/2006/relationships" xmlns:m="http://schemas.openxmlformats.org/officeDocument/2006/math" xmlns:v="urn:schemas-microsoft-com:vml" xmlns:wp14="http://schemas.microsoft.com/office/word/2010/wordprocessingDrawing" xmlns:wp="http://schemas.openxmlformats.org/drawingml/2006/wordprocessingDrawing" xmlns:w10="urn:schemas-microsoft-com:office:word" xmlns:w="http://schemas.openxmlformats.org/wordprocessingml/2006/main" xmlns:w14="http://schemas.microsoft.com/office/word/2010/wordml" xmlns:w15="http://schemas.microsoft.com/office/word/2012/wordml" xmlns:w16cex="http://schemas.microsoft.com/office/word/2018/wordml/cex" xmlns:w16cid="http://schemas.microsoft.com/office/word/2016/wordml/cid" xmlns:w16="http://schemas.microsoft.com/office/word/2018/wordml" xmlns:w16sdtdh="http://schemas.microsoft.com/office/word/2020/wordml/sdtdatahash" xmlns:w16se="http://schemas.microsoft.com/office/word/2015/wordml/symex" xmlns:wpg="http://schemas.microsoft.com/office/word/2010/wordprocessingGroup" xmlns:wpi="http://schemas.microsoft.com/office/word/2010/wordprocessingInk" xmlns:wne="http://schemas.microsoft.com/office/word/2006/wordml" xmlns:wps="http://schemas.microsoft.com/office/word/2010/wordprocessingShape" mc:Ignorable="w14 w15 w16se w16cid w16 w16cex w16sdtdh wp14">
+<w:document xmlns:wpc="http://schemas.microsoft.com/office/word/2010/wordprocessingCanvas" xmlns:mc="http://schemas.openxmlformats.org/markup-compatibility/2006" xmlns:o="urn:schemas-microsoft-com:office:office" xmlns:r="http://schemas.openxmlformats.org/officeDocument/2006/relationships" xmlns:m="http://schemas.openxmlformats.org/officeDocument/2006/math" xmlns:v="urn:schemas-microsoft-com:vml" xmlns:wp14="http://schemas.microsoft.com/office/word/2010/wordprocessingDrawing" xmlns:wp="http://schemas.openxmlformats.org/drawingml/2006/wordprocessingDrawing" xmlns:w10="urn:schemas-microsoft-com:office:word" xmlns:w="http://schemas.openxmlformats.org/wordprocessingml/2006/main" xmlns:w14="http://schemas.microsoft.com/office/word/2010/wordml" xmlns:w15="http://schemas.microsoft.com/office/word/2012/wordml" xmlns:wpg="http://schemas.microsoft.com/office/word/2010/wordprocessingGroup" xmlns:wpi="http://schemas.microsoft.com/office/word/2010/wordprocessingInk" xmlns:wne="http://schemas.microsoft.com/office/word/2006/wordml" xmlns:wps="http://schemas.microsoft.com/office/word/2010/wordprocessingShape" mc:Ignorable="w14 w15 wp14">
   <w:body>
     <w:p>
       <w:pPr>
@@ -14,6 +14,7 @@
           <w:b/>
           <w:bCs/>
           <w:noProof/>
+          <w:lang w:eastAsia="en-GB"/>
         </w:rPr>
         <w:drawing>
           <wp:anchor distT="0" distB="0" distL="114300" distR="114300" simplePos="0" relativeHeight="251658240" behindDoc="1" locked="0" layoutInCell="1" allowOverlap="1" wp14:anchorId="6A4DF0CE" wp14:editId="14C8BE00">
@@ -118,11 +119,20 @@
           <w:ilvl w:val="0"/>
           <w:numId w:val="1"/>
         </w:numPr>
-      </w:pPr>
-      <w:r>
+        <w:rPr>
+          <w:strike/>
+        </w:rPr>
+      </w:pPr>
+      <w:r>
+        <w:rPr>
+          <w:strike/>
+        </w:rPr>
         <w:t>Build page in HTML</w:t>
       </w:r>
       <w:r>
+        <w:rPr>
+          <w:strike/>
+        </w:rPr>
         <w:t>.</w:t>
       </w:r>
     </w:p>
@@ -133,8 +143,14 @@
           <w:ilvl w:val="1"/>
           <w:numId w:val="1"/>
         </w:numPr>
-      </w:pPr>
-      <w:r>
+        <w:rPr>
+          <w:strike/>
+        </w:rPr>
+      </w:pPr>
+      <w:r>
+        <w:rPr>
+          <w:strike/>
+        </w:rPr>
         <w:t xml:space="preserve">Title </w:t>
       </w:r>
     </w:p>
@@ -145,17 +161,15 @@
           <w:ilvl w:val="1"/>
           <w:numId w:val="1"/>
         </w:numPr>
-      </w:pPr>
-      <w:r>
-        <w:t xml:space="preserve">List of words to be </w:t>
-      </w:r>
-      <w:proofErr w:type="gramStart"/>
-      <w:r>
-        <w:t>found</w:t>
-      </w:r>
-      <w:proofErr w:type="gramEnd"/>
-      <w:r>
-        <w:t xml:space="preserve"> </w:t>
+        <w:rPr>
+          <w:strike/>
+        </w:rPr>
+      </w:pPr>
+      <w:r>
+        <w:rPr>
+          <w:strike/>
+        </w:rPr>
+        <w:t xml:space="preserve">List of words to be found </w:t>
       </w:r>
     </w:p>
     <w:p>
@@ -199,14 +213,25 @@
           <w:ilvl w:val="0"/>
           <w:numId w:val="1"/>
         </w:numPr>
-      </w:pPr>
-      <w:r>
+        <w:rPr>
+          <w:strike/>
+        </w:rPr>
+      </w:pPr>
+      <w:bookmarkStart w:id="0" w:name="_GoBack"/>
+      <w:r>
+        <w:rPr>
+          <w:strike/>
+        </w:rPr>
         <w:t>Build wordsearch grid in SCSS</w:t>
       </w:r>
       <w:r>
+        <w:rPr>
+          <w:strike/>
+        </w:rPr>
         <w:t>.</w:t>
       </w:r>
     </w:p>
+    <w:bookmarkEnd w:id="0"/>
     <w:p>
       <w:pPr>
         <w:pStyle w:val="ListParagraph"/>
@@ -215,13 +240,8 @@
           <w:numId w:val="1"/>
         </w:numPr>
       </w:pPr>
-      <w:proofErr w:type="gramStart"/>
-      <w:r>
-        <w:t>E.g.</w:t>
-      </w:r>
-      <w:proofErr w:type="gramEnd"/>
-      <w:r>
-        <w:t xml:space="preserve"> 12 columns x 13 rows</w:t>
+      <w:r>
+        <w:t>E.g. 12 columns x 13 rows</w:t>
       </w:r>
     </w:p>
     <w:p>
@@ -263,13 +283,8 @@
         </w:numPr>
       </w:pPr>
       <w:r>
-        <w:t xml:space="preserve">For mobile the list of words to be found is on the </w:t>
-      </w:r>
-      <w:proofErr w:type="gramStart"/>
-      <w:r>
-        <w:t>left?</w:t>
-      </w:r>
-      <w:proofErr w:type="gramEnd"/>
+        <w:t>For mobile the list of words to be found is on the left?</w:t>
+      </w:r>
     </w:p>
     <w:p>
       <w:pPr>
@@ -290,11 +305,20 @@
           <w:ilvl w:val="0"/>
           <w:numId w:val="1"/>
         </w:numPr>
-      </w:pPr>
-      <w:r>
+        <w:rPr>
+          <w:strike/>
+        </w:rPr>
+      </w:pPr>
+      <w:r>
+        <w:rPr>
+          <w:strike/>
+        </w:rPr>
         <w:t>Define array of words to find</w:t>
       </w:r>
       <w:r>
+        <w:rPr>
+          <w:strike/>
+        </w:rPr>
         <w:t>.</w:t>
       </w:r>
     </w:p>
@@ -320,11 +344,20 @@
           <w:ilvl w:val="0"/>
           <w:numId w:val="1"/>
         </w:numPr>
-      </w:pPr>
-      <w:r>
+        <w:rPr>
+          <w:strike/>
+        </w:rPr>
+      </w:pPr>
+      <w:r>
+        <w:rPr>
+          <w:strike/>
+        </w:rPr>
         <w:t>Generate random letters</w:t>
       </w:r>
       <w:r>
+        <w:rPr>
+          <w:strike/>
+        </w:rPr>
         <w:t>.</w:t>
       </w:r>
     </w:p>
@@ -358,15 +391,7 @@
         <w:t xml:space="preserve">has to </w:t>
       </w:r>
       <w:r>
-        <w:t xml:space="preserve">click every </w:t>
-      </w:r>
-      <w:proofErr w:type="gramStart"/>
-      <w:r>
-        <w:t>letter?</w:t>
-      </w:r>
-      <w:proofErr w:type="gramEnd"/>
-      <w:r>
-        <w:t xml:space="preserve"> </w:t>
+        <w:t xml:space="preserve">click every letter? </w:t>
       </w:r>
       <w:r>
         <w:t>Can they c</w:t>
@@ -437,13 +462,8 @@
         </w:numPr>
       </w:pPr>
       <w:r>
-        <w:t>Found words in the list are also changed to a different colour / are strikethrough-</w:t>
-      </w:r>
-      <w:proofErr w:type="gramStart"/>
-      <w:r>
-        <w:t>ed</w:t>
-      </w:r>
-      <w:proofErr w:type="gramEnd"/>
+        <w:t>Found words in the list are also changed to a different colour / are strikethrough-ed</w:t>
+      </w:r>
     </w:p>
     <w:p>
       <w:pPr>
@@ -487,7 +507,7 @@
 </file>
 
 <file path=word/numbering.xml><?xml version="1.0" encoding="utf-8"?>
-<w:numbering xmlns:wpc="http://schemas.microsoft.com/office/word/2010/wordprocessingCanvas" xmlns:cx="http://schemas.microsoft.com/office/drawing/2014/chartex" xmlns:cx1="http://schemas.microsoft.com/office/drawing/2015/9/8/chartex" xmlns:cx2="http://schemas.microsoft.com/office/drawing/2015/10/21/chartex" xmlns:cx3="http://schemas.microsoft.com/office/drawing/2016/5/9/chartex" xmlns:cx4="http://schemas.microsoft.com/office/drawing/2016/5/10/chartex" xmlns:cx5="http://schemas.microsoft.com/office/drawing/2016/5/11/chartex" xmlns:cx6="http://schemas.microsoft.com/office/drawing/2016/5/12/chartex" xmlns:cx7="http://schemas.microsoft.com/office/drawing/2016/5/13/chartex" xmlns:cx8="http://schemas.microsoft.com/office/drawing/2016/5/14/chartex" xmlns:mc="http://schemas.openxmlformats.org/markup-compatibility/2006" xmlns:aink="http://schemas.microsoft.com/office/drawing/2016/ink" xmlns:am3d="http://schemas.microsoft.com/office/drawing/2017/model3d" xmlns:o="urn:schemas-microsoft-com:office:office" xmlns:oel="http://schemas.microsoft.com/office/2019/extlst" xmlns:r="http://schemas.openxmlformats.org/officeDocument/2006/relationships" xmlns:m="http://schemas.openxmlformats.org/officeDocument/2006/math" xmlns:v="urn:schemas-microsoft-com:vml" xmlns:wp14="http://schemas.microsoft.com/office/word/2010/wordprocessingDrawing" xmlns:wp="http://schemas.openxmlformats.org/drawingml/2006/wordprocessingDrawing" xmlns:w10="urn:schemas-microsoft-com:office:word" xmlns:w="http://schemas.openxmlformats.org/wordprocessingml/2006/main" xmlns:w14="http://schemas.microsoft.com/office/word/2010/wordml" xmlns:w15="http://schemas.microsoft.com/office/word/2012/wordml" xmlns:w16cex="http://schemas.microsoft.com/office/word/2018/wordml/cex" xmlns:w16cid="http://schemas.microsoft.com/office/word/2016/wordml/cid" xmlns:w16="http://schemas.microsoft.com/office/word/2018/wordml" xmlns:w16sdtdh="http://schemas.microsoft.com/office/word/2020/wordml/sdtdatahash" xmlns:w16se="http://schemas.microsoft.com/office/word/2015/wordml/symex" xmlns:wpg="http://schemas.microsoft.com/office/word/2010/wordprocessingGroup" xmlns:wpi="http://schemas.microsoft.com/office/word/2010/wordprocessingInk" xmlns:wne="http://schemas.microsoft.com/office/word/2006/wordml" xmlns:wps="http://schemas.microsoft.com/office/word/2010/wordprocessingShape" mc:Ignorable="w14 w15 w16se w16cid w16 w16cex w16sdtdh wp14">
+<w:numbering xmlns:wpc="http://schemas.microsoft.com/office/word/2010/wordprocessingCanvas" xmlns:mc="http://schemas.openxmlformats.org/markup-compatibility/2006" xmlns:o="urn:schemas-microsoft-com:office:office" xmlns:r="http://schemas.openxmlformats.org/officeDocument/2006/relationships" xmlns:m="http://schemas.openxmlformats.org/officeDocument/2006/math" xmlns:v="urn:schemas-microsoft-com:vml" xmlns:wp14="http://schemas.microsoft.com/office/word/2010/wordprocessingDrawing" xmlns:wp="http://schemas.openxmlformats.org/drawingml/2006/wordprocessingDrawing" xmlns:w10="urn:schemas-microsoft-com:office:word" xmlns:w="http://schemas.openxmlformats.org/wordprocessingml/2006/main" xmlns:w14="http://schemas.microsoft.com/office/word/2010/wordml" xmlns:w15="http://schemas.microsoft.com/office/word/2012/wordml" xmlns:wpg="http://schemas.microsoft.com/office/word/2010/wordprocessingGroup" xmlns:wpi="http://schemas.microsoft.com/office/word/2010/wordprocessingInk" xmlns:wne="http://schemas.microsoft.com/office/word/2006/wordml" xmlns:wps="http://schemas.microsoft.com/office/word/2010/wordprocessingShape" mc:Ignorable="w14 w15 wp14">
   <w:abstractNum w:abstractNumId="0" w15:restartNumberingAfterBreak="0">
     <w:nsid w:val="3D1B7B74"/>
     <w:multiLevelType w:val="hybridMultilevel"/>
@@ -579,14 +599,14 @@
       </w:pPr>
     </w:lvl>
   </w:abstractNum>
-  <w:num w:numId="1" w16cid:durableId="14694604">
+  <w:num w:numId="1">
     <w:abstractNumId w:val="0"/>
   </w:num>
 </w:numbering>
 </file>
 
 <file path=word/styles.xml><?xml version="1.0" encoding="utf-8"?>
-<w:styles xmlns:mc="http://schemas.openxmlformats.org/markup-compatibility/2006" xmlns:r="http://schemas.openxmlformats.org/officeDocument/2006/relationships" xmlns:w="http://schemas.openxmlformats.org/wordprocessingml/2006/main" xmlns:w14="http://schemas.microsoft.com/office/word/2010/wordml" xmlns:w15="http://schemas.microsoft.com/office/word/2012/wordml" xmlns:w16cex="http://schemas.microsoft.com/office/word/2018/wordml/cex" xmlns:w16cid="http://schemas.microsoft.com/office/word/2016/wordml/cid" xmlns:w16="http://schemas.microsoft.com/office/word/2018/wordml" xmlns:w16sdtdh="http://schemas.microsoft.com/office/word/2020/wordml/sdtdatahash" xmlns:w16se="http://schemas.microsoft.com/office/word/2015/wordml/symex" mc:Ignorable="w14 w15 w16se w16cid w16 w16cex w16sdtdh">
+<w:styles xmlns:mc="http://schemas.openxmlformats.org/markup-compatibility/2006" xmlns:r="http://schemas.openxmlformats.org/officeDocument/2006/relationships" xmlns:w="http://schemas.openxmlformats.org/wordprocessingml/2006/main" xmlns:w14="http://schemas.microsoft.com/office/word/2010/wordml" xmlns:w15="http://schemas.microsoft.com/office/word/2012/wordml" mc:Ignorable="w14 w15">
   <w:docDefaults>
     <w:rPrDefault>
       <w:rPr>
@@ -604,7 +624,7 @@
       </w:pPr>
     </w:pPrDefault>
   </w:docDefaults>
-  <w:latentStyles w:defLockedState="0" w:defUIPriority="99" w:defSemiHidden="0" w:defUnhideWhenUsed="0" w:defQFormat="0" w:count="376">
+  <w:latentStyles w:defLockedState="0" w:defUIPriority="99" w:defSemiHidden="0" w:defUnhideWhenUsed="0" w:defQFormat="0" w:count="371">
     <w:lsdException w:name="Normal" w:uiPriority="0" w:qFormat="1"/>
     <w:lsdException w:name="heading 1" w:uiPriority="9" w:qFormat="1"/>
     <w:lsdException w:name="heading 2" w:semiHidden="1" w:uiPriority="9" w:unhideWhenUsed="1" w:qFormat="1"/>
@@ -976,11 +996,6 @@
     <w:lsdException w:name="List Table 5 Dark Accent 6" w:uiPriority="50"/>
     <w:lsdException w:name="List Table 6 Colorful Accent 6" w:uiPriority="51"/>
     <w:lsdException w:name="List Table 7 Colorful Accent 6" w:uiPriority="52"/>
-    <w:lsdException w:name="Mention" w:semiHidden="1" w:unhideWhenUsed="1"/>
-    <w:lsdException w:name="Smart Hyperlink" w:semiHidden="1" w:unhideWhenUsed="1"/>
-    <w:lsdException w:name="Hashtag" w:semiHidden="1" w:unhideWhenUsed="1"/>
-    <w:lsdException w:name="Unresolved Mention" w:semiHidden="1" w:unhideWhenUsed="1"/>
-    <w:lsdException w:name="Smart Link" w:semiHidden="1" w:unhideWhenUsed="1"/>
   </w:latentStyles>
   <w:style w:type="paragraph" w:default="1" w:styleId="Normal">
     <w:name w:val="Normal"/>
@@ -1148,7 +1163,7 @@
       <w:u w:val="single"/>
     </w:rPr>
   </w:style>
-  <w:style w:type="character" w:styleId="UnresolvedMention">
+  <w:style w:type="character" w:customStyle="1" w:styleId="UnresolvedMention">
     <w:name w:val="Unresolved Mention"/>
     <w:basedOn w:val="DefaultParagraphFont"/>
     <w:uiPriority w:val="99"/>

</xml_diff>